<commit_message>
changed semi-bfs to full bfs
</commit_message>
<xml_diff>
--- a/README.docx
+++ b/README.docx
@@ -260,65 +260,14 @@
           <w:szCs w:val="24"/>
         </w:rPr>
       </w:pPr>
-      <w:proofErr w:type="spellStart"/>
-      <w:r>
-        <w:rPr>
-          <w:rFonts w:ascii="Helvetica" w:eastAsia="Times New Roman" w:hAnsi="Helvetica" w:cs="Helvetica"/>
-          <w:color w:val="333333"/>
-          <w:sz w:val="20"/>
-          <w:szCs w:val="24"/>
-        </w:rPr>
-        <w:t>int</w:t>
-      </w:r>
-      <w:proofErr w:type="spellEnd"/>
-      <w:r>
-        <w:rPr>
-          <w:rFonts w:ascii="Helvetica" w:eastAsia="Times New Roman" w:hAnsi="Helvetica" w:cs="Helvetica"/>
-          <w:color w:val="333333"/>
-          <w:sz w:val="20"/>
-          <w:szCs w:val="24"/>
-        </w:rPr>
-        <w:t xml:space="preserve"> </w:t>
-      </w:r>
-      <w:proofErr w:type="spellStart"/>
-      <w:r>
-        <w:rPr>
-          <w:rFonts w:ascii="Helvetica" w:eastAsia="Times New Roman" w:hAnsi="Helvetica" w:cs="Helvetica"/>
-          <w:color w:val="333333"/>
-          <w:sz w:val="20"/>
-          <w:szCs w:val="24"/>
-        </w:rPr>
-        <w:t>rowSize</w:t>
-      </w:r>
-      <w:proofErr w:type="spellEnd"/>
-      <w:r>
-        <w:rPr>
-          <w:rFonts w:ascii="Helvetica" w:eastAsia="Times New Roman" w:hAnsi="Helvetica" w:cs="Helvetica"/>
-          <w:color w:val="333333"/>
-          <w:sz w:val="20"/>
-          <w:szCs w:val="24"/>
-        </w:rPr>
-        <w:t xml:space="preserve">, </w:t>
-      </w:r>
-      <w:proofErr w:type="spellStart"/>
-      <w:r>
-        <w:rPr>
-          <w:rFonts w:ascii="Helvetica" w:eastAsia="Times New Roman" w:hAnsi="Helvetica" w:cs="Helvetica"/>
-          <w:color w:val="333333"/>
-          <w:sz w:val="20"/>
-          <w:szCs w:val="24"/>
-        </w:rPr>
-        <w:t>colSize</w:t>
-      </w:r>
-      <w:proofErr w:type="spellEnd"/>
-      <w:r>
-        <w:rPr>
-          <w:rFonts w:ascii="Helvetica" w:eastAsia="Times New Roman" w:hAnsi="Helvetica" w:cs="Helvetica"/>
-          <w:color w:val="333333"/>
-          <w:sz w:val="20"/>
-          <w:szCs w:val="24"/>
-        </w:rPr>
-        <w:t>: row size and column size of the grid</w:t>
+      <w:r>
+        <w:rPr>
+          <w:rFonts w:ascii="Helvetica" w:eastAsia="Times New Roman" w:hAnsi="Helvetica" w:cs="Helvetica"/>
+          <w:color w:val="333333"/>
+          <w:sz w:val="20"/>
+          <w:szCs w:val="24"/>
+        </w:rPr>
+        <w:t>int rowSize, colSize: row size and column size of the grid</w:t>
       </w:r>
     </w:p>
     <w:p>
@@ -335,25 +284,14 @@
           <w:szCs w:val="24"/>
         </w:rPr>
       </w:pPr>
-      <w:proofErr w:type="spellStart"/>
-      <w:r>
-        <w:rPr>
-          <w:rFonts w:ascii="Helvetica" w:eastAsia="Times New Roman" w:hAnsi="Helvetica" w:cs="Helvetica"/>
-          <w:color w:val="333333"/>
-          <w:sz w:val="20"/>
-          <w:szCs w:val="24"/>
-        </w:rPr>
-        <w:t>int</w:t>
-      </w:r>
-      <w:proofErr w:type="spellEnd"/>
-      <w:r>
-        <w:rPr>
-          <w:rFonts w:ascii="Helvetica" w:eastAsia="Times New Roman" w:hAnsi="Helvetica" w:cs="Helvetica"/>
-          <w:color w:val="333333"/>
-          <w:sz w:val="20"/>
-          <w:szCs w:val="24"/>
-        </w:rPr>
-        <w:t xml:space="preserve"> w, g: water level and gradient threshold</w:t>
+      <w:r>
+        <w:rPr>
+          <w:rFonts w:ascii="Helvetica" w:eastAsia="Times New Roman" w:hAnsi="Helvetica" w:cs="Helvetica"/>
+          <w:color w:val="333333"/>
+          <w:sz w:val="20"/>
+          <w:szCs w:val="24"/>
+        </w:rPr>
+        <w:t>int w, g: water level and gradient threshold</w:t>
       </w:r>
     </w:p>
     <w:p>
@@ -394,25 +332,14 @@
           <w:szCs w:val="24"/>
         </w:rPr>
       </w:pPr>
-      <w:proofErr w:type="spellStart"/>
-      <w:r>
-        <w:rPr>
-          <w:rFonts w:ascii="Helvetica" w:eastAsia="Times New Roman" w:hAnsi="Helvetica" w:cs="Helvetica"/>
-          <w:color w:val="333333"/>
-          <w:sz w:val="20"/>
-          <w:szCs w:val="24"/>
-        </w:rPr>
-        <w:t>int</w:t>
-      </w:r>
-      <w:proofErr w:type="spellEnd"/>
-      <w:r>
-        <w:rPr>
-          <w:rFonts w:ascii="Helvetica" w:eastAsia="Times New Roman" w:hAnsi="Helvetica" w:cs="Helvetica"/>
-          <w:color w:val="333333"/>
-          <w:sz w:val="20"/>
-          <w:szCs w:val="24"/>
-        </w:rPr>
-        <w:t>[][] landscape: the grid that represents the landscape, each value is the z value</w:t>
+      <w:r>
+        <w:rPr>
+          <w:rFonts w:ascii="Helvetica" w:eastAsia="Times New Roman" w:hAnsi="Helvetica" w:cs="Helvetica"/>
+          <w:color w:val="333333"/>
+          <w:sz w:val="20"/>
+          <w:szCs w:val="24"/>
+        </w:rPr>
+        <w:t>int[][] landscape: the grid that represents the landscape, each value is the z value</w:t>
       </w:r>
     </w:p>
     <w:p>
@@ -429,25 +356,14 @@
           <w:szCs w:val="24"/>
         </w:rPr>
       </w:pPr>
-      <w:proofErr w:type="spellStart"/>
-      <w:r>
-        <w:rPr>
-          <w:rFonts w:ascii="Helvetica" w:eastAsia="Times New Roman" w:hAnsi="Helvetica" w:cs="Helvetica"/>
-          <w:color w:val="333333"/>
-          <w:sz w:val="20"/>
-          <w:szCs w:val="24"/>
-        </w:rPr>
-        <w:t>int</w:t>
-      </w:r>
-      <w:proofErr w:type="spellEnd"/>
-      <w:r>
-        <w:rPr>
-          <w:rFonts w:ascii="Helvetica" w:eastAsia="Times New Roman" w:hAnsi="Helvetica" w:cs="Helvetica"/>
-          <w:color w:val="333333"/>
-          <w:sz w:val="20"/>
-          <w:szCs w:val="24"/>
-        </w:rPr>
-        <w:t>[][] visited: a helper grid that keeps track of visited and unvisited locations on the grid</w:t>
+      <w:r>
+        <w:rPr>
+          <w:rFonts w:ascii="Helvetica" w:eastAsia="Times New Roman" w:hAnsi="Helvetica" w:cs="Helvetica"/>
+          <w:color w:val="333333"/>
+          <w:sz w:val="20"/>
+          <w:szCs w:val="24"/>
+        </w:rPr>
+        <w:t>int[][] visited: a helper grid that keeps track of visited and unvisited locations on the grid</w:t>
       </w:r>
     </w:p>
     <w:p>
@@ -464,45 +380,14 @@
           <w:szCs w:val="24"/>
         </w:rPr>
       </w:pPr>
-      <w:proofErr w:type="spellStart"/>
-      <w:r>
-        <w:rPr>
-          <w:rFonts w:ascii="Helvetica" w:eastAsia="Times New Roman" w:hAnsi="Helvetica" w:cs="Helvetica"/>
-          <w:color w:val="333333"/>
-          <w:sz w:val="20"/>
-          <w:szCs w:val="24"/>
-        </w:rPr>
-        <w:t>ArrayList</w:t>
-      </w:r>
-      <w:proofErr w:type="spellEnd"/>
-      <w:r>
-        <w:rPr>
-          <w:rFonts w:ascii="Helvetica" w:eastAsia="Times New Roman" w:hAnsi="Helvetica" w:cs="Helvetica"/>
-          <w:color w:val="333333"/>
-          <w:sz w:val="20"/>
-          <w:szCs w:val="24"/>
-        </w:rPr>
-        <w:t xml:space="preserve"> lakes: an </w:t>
-      </w:r>
-      <w:proofErr w:type="spellStart"/>
-      <w:r>
-        <w:rPr>
-          <w:rFonts w:ascii="Helvetica" w:eastAsia="Times New Roman" w:hAnsi="Helvetica" w:cs="Helvetica"/>
-          <w:color w:val="333333"/>
-          <w:sz w:val="20"/>
-          <w:szCs w:val="24"/>
-        </w:rPr>
-        <w:t>ArrayList</w:t>
-      </w:r>
-      <w:proofErr w:type="spellEnd"/>
-      <w:r>
-        <w:rPr>
-          <w:rFonts w:ascii="Helvetica" w:eastAsia="Times New Roman" w:hAnsi="Helvetica" w:cs="Helvetica"/>
-          <w:color w:val="333333"/>
-          <w:sz w:val="20"/>
-          <w:szCs w:val="24"/>
-        </w:rPr>
-        <w:t xml:space="preserve"> of lakes to store all the lakes that are found</w:t>
+      <w:r>
+        <w:rPr>
+          <w:rFonts w:ascii="Helvetica" w:eastAsia="Times New Roman" w:hAnsi="Helvetica" w:cs="Helvetica"/>
+          <w:color w:val="333333"/>
+          <w:sz w:val="20"/>
+          <w:szCs w:val="24"/>
+        </w:rPr>
+        <w:t>ArrayList lakes: an ArrayList of lakes to store all the lakes that are found</w:t>
       </w:r>
     </w:p>
     <w:p>
@@ -575,38 +460,7 @@
           <w:sz w:val="20"/>
           <w:szCs w:val="24"/>
         </w:rPr>
-        <w:t xml:space="preserve">Point: represents a point on the grid. Stores the row coordinates, column coordinates, the z value, and a parent pointer to use when backtracking the shortest path generated by the BFS for question 3. </w:t>
-      </w:r>
-      <w:proofErr w:type="spellStart"/>
-      <w:proofErr w:type="gramStart"/>
-      <w:r>
-        <w:rPr>
-          <w:rFonts w:ascii="Helvetica" w:eastAsia="Times New Roman" w:hAnsi="Helvetica" w:cs="Helvetica"/>
-          <w:color w:val="333333"/>
-          <w:sz w:val="20"/>
-          <w:szCs w:val="24"/>
-        </w:rPr>
-        <w:t>printPoint</w:t>
-      </w:r>
-      <w:proofErr w:type="spellEnd"/>
-      <w:r>
-        <w:rPr>
-          <w:rFonts w:ascii="Helvetica" w:eastAsia="Times New Roman" w:hAnsi="Helvetica" w:cs="Helvetica"/>
-          <w:color w:val="333333"/>
-          <w:sz w:val="20"/>
-          <w:szCs w:val="24"/>
-        </w:rPr>
-        <w:t>(</w:t>
-      </w:r>
-      <w:proofErr w:type="gramEnd"/>
-      <w:r>
-        <w:rPr>
-          <w:rFonts w:ascii="Helvetica" w:eastAsia="Times New Roman" w:hAnsi="Helvetica" w:cs="Helvetica"/>
-          <w:color w:val="333333"/>
-          <w:sz w:val="20"/>
-          <w:szCs w:val="24"/>
-        </w:rPr>
-        <w:t>) prints the point.</w:t>
+        <w:t>Point: represents a point on the grid. Stores the row coordinates, column coordinates, the z value, and a parent pointer to use when backtracking the shortest path generated by the BFS for question 3. printPoint() prints the point.</w:t>
       </w:r>
     </w:p>
     <w:p>
@@ -630,89 +484,128 @@
           <w:sz w:val="20"/>
           <w:szCs w:val="24"/>
         </w:rPr>
-        <w:t xml:space="preserve">Lake: represents a lake. Essentially is an </w:t>
-      </w:r>
-      <w:proofErr w:type="spellStart"/>
-      <w:r>
-        <w:rPr>
-          <w:rFonts w:ascii="Helvetica" w:eastAsia="Times New Roman" w:hAnsi="Helvetica" w:cs="Helvetica"/>
-          <w:color w:val="333333"/>
-          <w:sz w:val="20"/>
-          <w:szCs w:val="24"/>
-        </w:rPr>
-        <w:t>ArrayList</w:t>
-      </w:r>
-      <w:proofErr w:type="spellEnd"/>
-      <w:r>
-        <w:rPr>
-          <w:rFonts w:ascii="Helvetica" w:eastAsia="Times New Roman" w:hAnsi="Helvetica" w:cs="Helvetica"/>
-          <w:color w:val="333333"/>
-          <w:sz w:val="20"/>
-          <w:szCs w:val="24"/>
-        </w:rPr>
-        <w:t xml:space="preserve"> of points. Stores the surface area and volume of the lake. </w:t>
-      </w:r>
-      <w:proofErr w:type="spellStart"/>
-      <w:proofErr w:type="gramStart"/>
-      <w:r>
-        <w:rPr>
-          <w:rFonts w:ascii="Helvetica" w:eastAsia="Times New Roman" w:hAnsi="Helvetica" w:cs="Helvetica"/>
-          <w:color w:val="333333"/>
-          <w:sz w:val="20"/>
-          <w:szCs w:val="24"/>
-        </w:rPr>
-        <w:t>addPoint</w:t>
-      </w:r>
-      <w:proofErr w:type="spellEnd"/>
-      <w:r>
-        <w:rPr>
-          <w:rFonts w:ascii="Helvetica" w:eastAsia="Times New Roman" w:hAnsi="Helvetica" w:cs="Helvetica"/>
-          <w:color w:val="333333"/>
-          <w:sz w:val="20"/>
-          <w:szCs w:val="24"/>
-        </w:rPr>
-        <w:t>(</w:t>
-      </w:r>
-      <w:proofErr w:type="gramEnd"/>
-      <w:r>
-        <w:rPr>
-          <w:rFonts w:ascii="Helvetica" w:eastAsia="Times New Roman" w:hAnsi="Helvetica" w:cs="Helvetica"/>
-          <w:color w:val="333333"/>
-          <w:sz w:val="20"/>
-          <w:szCs w:val="24"/>
-        </w:rPr>
-        <w:t xml:space="preserve">Point p) will add a point to the lake. </w:t>
-      </w:r>
-      <w:proofErr w:type="spellStart"/>
-      <w:proofErr w:type="gramStart"/>
-      <w:r>
-        <w:rPr>
-          <w:rFonts w:ascii="Helvetica" w:eastAsia="Times New Roman" w:hAnsi="Helvetica" w:cs="Helvetica"/>
-          <w:color w:val="333333"/>
-          <w:sz w:val="20"/>
-          <w:szCs w:val="24"/>
-        </w:rPr>
-        <w:t>computeSA</w:t>
-      </w:r>
-      <w:proofErr w:type="spellEnd"/>
-      <w:r>
-        <w:rPr>
-          <w:rFonts w:ascii="Helvetica" w:eastAsia="Times New Roman" w:hAnsi="Helvetica" w:cs="Helvetica"/>
-          <w:color w:val="333333"/>
-          <w:sz w:val="20"/>
-          <w:szCs w:val="24"/>
-        </w:rPr>
-        <w:t>(</w:t>
-      </w:r>
-      <w:proofErr w:type="gramEnd"/>
-      <w:r>
-        <w:rPr>
-          <w:rFonts w:ascii="Helvetica" w:eastAsia="Times New Roman" w:hAnsi="Helvetica" w:cs="Helvetica"/>
-          <w:color w:val="333333"/>
-          <w:sz w:val="20"/>
-          <w:szCs w:val="24"/>
-        </w:rPr>
-        <w:t xml:space="preserve">) </w:t>
+        <w:t>Lake: represents a lake. Essentially is an ArrayList of points. Stores the surface area and volume of the lake. addPoint(Point p) will add a point to the lake. computeSA() will compute the surface area of the lake. computeVol() will compute the volume of the lake. printLake() will print the Points in the lake.</w:t>
+      </w:r>
+    </w:p>
+    <w:p>
+      <w:pPr>
+        <w:numPr>
+          <w:ilvl w:val="0"/>
+          <w:numId w:val="3"/>
+        </w:numPr>
+        <w:spacing w:before="100" w:beforeAutospacing="1" w:after="100" w:afterAutospacing="1" w:line="349" w:lineRule="atLeast"/>
+        <w:rPr>
+          <w:rFonts w:ascii="Helvetica" w:eastAsia="Times New Roman" w:hAnsi="Helvetica" w:cs="Helvetica"/>
+          <w:color w:val="333333"/>
+          <w:sz w:val="20"/>
+          <w:szCs w:val="24"/>
+        </w:rPr>
+      </w:pPr>
+      <w:r>
+        <w:rPr>
+          <w:rFonts w:ascii="Helvetica" w:eastAsia="Times New Roman" w:hAnsi="Helvetica" w:cs="Helvetica"/>
+          <w:color w:val="333333"/>
+          <w:sz w:val="20"/>
+          <w:szCs w:val="24"/>
+        </w:rPr>
+        <w:t>Printer: a separate helper class that contains all print functions to make the code look cleaner</w:t>
+      </w:r>
+    </w:p>
+    <w:p>
+      <w:pPr>
+        <w:spacing w:before="240" w:after="240"/>
+        <w:outlineLvl w:val="2"/>
+        <w:rPr>
+          <w:rFonts w:ascii="Helvetica" w:eastAsia="Times New Roman" w:hAnsi="Helvetica" w:cs="Helvetica"/>
+          <w:b/>
+          <w:bCs/>
+          <w:color w:val="333333"/>
+          <w:sz w:val="28"/>
+          <w:szCs w:val="36"/>
+        </w:rPr>
+      </w:pPr>
+      <w:r>
+        <w:rPr>
+          <w:rFonts w:ascii="Helvetica" w:eastAsia="Times New Roman" w:hAnsi="Helvetica" w:cs="Helvetica"/>
+          <w:b/>
+          <w:bCs/>
+          <w:color w:val="333333"/>
+          <w:sz w:val="28"/>
+          <w:szCs w:val="36"/>
+        </w:rPr>
+        <w:t>High Level Algorithm Overview</w:t>
+      </w:r>
+    </w:p>
+    <w:p>
+      <w:pPr>
+        <w:numPr>
+          <w:ilvl w:val="0"/>
+          <w:numId w:val="4"/>
+        </w:numPr>
+        <w:spacing w:before="100" w:beforeAutospacing="1" w:after="100" w:afterAutospacing="1" w:line="349" w:lineRule="atLeast"/>
+        <w:rPr>
+          <w:rFonts w:ascii="Helvetica" w:eastAsia="Times New Roman" w:hAnsi="Helvetica" w:cs="Helvetica"/>
+          <w:color w:val="333333"/>
+          <w:sz w:val="20"/>
+          <w:szCs w:val="24"/>
+        </w:rPr>
+      </w:pPr>
+      <w:r>
+        <w:rPr>
+          <w:rFonts w:ascii="Helvetica" w:eastAsia="Times New Roman" w:hAnsi="Helvetica" w:cs="Helvetica"/>
+          <w:color w:val="333333"/>
+          <w:sz w:val="20"/>
+          <w:szCs w:val="24"/>
+        </w:rPr>
+        <w:t>Parse test file and populate global variables</w:t>
+      </w:r>
+    </w:p>
+    <w:p>
+      <w:pPr>
+        <w:numPr>
+          <w:ilvl w:val="0"/>
+          <w:numId w:val="4"/>
+        </w:numPr>
+        <w:spacing w:before="100" w:beforeAutospacing="1" w:after="100" w:afterAutospacing="1" w:line="349" w:lineRule="atLeast"/>
+        <w:rPr>
+          <w:rFonts w:ascii="Helvetica" w:eastAsia="Times New Roman" w:hAnsi="Helvetica" w:cs="Helvetica"/>
+          <w:color w:val="333333"/>
+          <w:sz w:val="20"/>
+          <w:szCs w:val="24"/>
+        </w:rPr>
+      </w:pPr>
+      <w:r>
+        <w:rPr>
+          <w:rFonts w:ascii="Helvetica" w:eastAsia="Times New Roman" w:hAnsi="Helvetica" w:cs="Helvetica"/>
+          <w:color w:val="333333"/>
+          <w:sz w:val="20"/>
+          <w:szCs w:val="24"/>
+        </w:rPr>
+        <w:t>findLakes() - Iterate through each point in the grid and check to see if it contains water and if the point is unvisited. If so, perform a BFS on the point.</w:t>
+      </w:r>
+    </w:p>
+    <w:p>
+      <w:pPr>
+        <w:numPr>
+          <w:ilvl w:val="0"/>
+          <w:numId w:val="4"/>
+        </w:numPr>
+        <w:spacing w:before="100" w:beforeAutospacing="1" w:after="100" w:afterAutospacing="1" w:line="349" w:lineRule="atLeast"/>
+        <w:rPr>
+          <w:rFonts w:ascii="Helvetica" w:eastAsia="Times New Roman" w:hAnsi="Helvetica" w:cs="Helvetica"/>
+          <w:color w:val="333333"/>
+          <w:sz w:val="20"/>
+          <w:szCs w:val="24"/>
+        </w:rPr>
+      </w:pPr>
+      <w:r>
+        <w:rPr>
+          <w:rFonts w:ascii="Helvetica" w:eastAsia="Times New Roman" w:hAnsi="Helvetica" w:cs="Helvetica"/>
+          <w:color w:val="333333"/>
+          <w:sz w:val="20"/>
+          <w:szCs w:val="24"/>
+        </w:rPr>
+        <w:t xml:space="preserve">BFS(int i, int j) - Perform a </w:t>
       </w:r>
       <w:bookmarkStart w:id="0" w:name="_GoBack"/>
       <w:bookmarkEnd w:id="0"/>
@@ -723,93 +616,80 @@
           <w:sz w:val="20"/>
           <w:szCs w:val="24"/>
         </w:rPr>
-        <w:t xml:space="preserve">will compute the surface area of the lake. </w:t>
-      </w:r>
-      <w:proofErr w:type="spellStart"/>
-      <w:proofErr w:type="gramStart"/>
-      <w:r>
-        <w:rPr>
-          <w:rFonts w:ascii="Helvetica" w:eastAsia="Times New Roman" w:hAnsi="Helvetica" w:cs="Helvetica"/>
-          <w:color w:val="333333"/>
-          <w:sz w:val="20"/>
-          <w:szCs w:val="24"/>
-        </w:rPr>
-        <w:t>computeVol</w:t>
-      </w:r>
-      <w:proofErr w:type="spellEnd"/>
-      <w:r>
-        <w:rPr>
-          <w:rFonts w:ascii="Helvetica" w:eastAsia="Times New Roman" w:hAnsi="Helvetica" w:cs="Helvetica"/>
-          <w:color w:val="333333"/>
-          <w:sz w:val="20"/>
-          <w:szCs w:val="24"/>
-        </w:rPr>
-        <w:t>(</w:t>
-      </w:r>
-      <w:proofErr w:type="gramEnd"/>
-      <w:r>
-        <w:rPr>
-          <w:rFonts w:ascii="Helvetica" w:eastAsia="Times New Roman" w:hAnsi="Helvetica" w:cs="Helvetica"/>
-          <w:color w:val="333333"/>
-          <w:sz w:val="20"/>
-          <w:szCs w:val="24"/>
-        </w:rPr>
-        <w:t xml:space="preserve">) will compute the volume of the lake. </w:t>
-      </w:r>
-      <w:proofErr w:type="spellStart"/>
-      <w:proofErr w:type="gramStart"/>
-      <w:r>
-        <w:rPr>
-          <w:rFonts w:ascii="Helvetica" w:eastAsia="Times New Roman" w:hAnsi="Helvetica" w:cs="Helvetica"/>
-          <w:color w:val="333333"/>
-          <w:sz w:val="20"/>
-          <w:szCs w:val="24"/>
-        </w:rPr>
-        <w:t>printLake</w:t>
-      </w:r>
-      <w:proofErr w:type="spellEnd"/>
-      <w:r>
-        <w:rPr>
-          <w:rFonts w:ascii="Helvetica" w:eastAsia="Times New Roman" w:hAnsi="Helvetica" w:cs="Helvetica"/>
-          <w:color w:val="333333"/>
-          <w:sz w:val="20"/>
-          <w:szCs w:val="24"/>
-        </w:rPr>
-        <w:t>(</w:t>
-      </w:r>
-      <w:proofErr w:type="gramEnd"/>
-      <w:r>
-        <w:rPr>
-          <w:rFonts w:ascii="Helvetica" w:eastAsia="Times New Roman" w:hAnsi="Helvetica" w:cs="Helvetica"/>
-          <w:color w:val="333333"/>
-          <w:sz w:val="20"/>
-          <w:szCs w:val="24"/>
-        </w:rPr>
-        <w:t>) will print the Points in the lake.</w:t>
-      </w:r>
-    </w:p>
-    <w:p>
-      <w:pPr>
-        <w:numPr>
-          <w:ilvl w:val="0"/>
-          <w:numId w:val="3"/>
-        </w:numPr>
-        <w:spacing w:before="100" w:beforeAutospacing="1" w:after="100" w:afterAutospacing="1" w:line="349" w:lineRule="atLeast"/>
-        <w:rPr>
-          <w:rFonts w:ascii="Helvetica" w:eastAsia="Times New Roman" w:hAnsi="Helvetica" w:cs="Helvetica"/>
-          <w:color w:val="333333"/>
-          <w:sz w:val="20"/>
-          <w:szCs w:val="24"/>
-        </w:rPr>
-      </w:pPr>
-      <w:r>
-        <w:rPr>
-          <w:rFonts w:ascii="Helvetica" w:eastAsia="Times New Roman" w:hAnsi="Helvetica" w:cs="Helvetica"/>
-          <w:color w:val="333333"/>
-          <w:sz w:val="20"/>
-          <w:szCs w:val="24"/>
-        </w:rPr>
-        <w:t>Printer: a separate helper class that contains all print functions to make the code look cleaner</w:t>
+        <w:t>BFS on the point find all adjacent points that contain water. Store points in a Lake, store Lake in ArrayList lakes.</w:t>
+      </w:r>
+    </w:p>
+    <w:p>
+      <w:pPr>
+        <w:numPr>
+          <w:ilvl w:val="0"/>
+          <w:numId w:val="4"/>
+        </w:numPr>
+        <w:spacing w:before="100" w:beforeAutospacing="1" w:after="100" w:afterAutospacing="1" w:line="349" w:lineRule="atLeast"/>
+        <w:rPr>
+          <w:rFonts w:ascii="Helvetica" w:eastAsia="Times New Roman" w:hAnsi="Helvetica" w:cs="Helvetica"/>
+          <w:color w:val="333333"/>
+          <w:sz w:val="20"/>
+          <w:szCs w:val="24"/>
+        </w:rPr>
+      </w:pPr>
+      <w:r>
+        <w:rPr>
+          <w:rFonts w:ascii="Helvetica" w:eastAsia="Times New Roman" w:hAnsi="Helvetica" w:cs="Helvetica"/>
+          <w:color w:val="333333"/>
+          <w:sz w:val="20"/>
+          <w:szCs w:val="24"/>
+        </w:rPr>
+        <w:t>findLargestSALake() - Iterate through ArrayList lakes to find lake with largest surface</w:t>
+      </w:r>
+    </w:p>
+    <w:p>
+      <w:pPr>
+        <w:numPr>
+          <w:ilvl w:val="0"/>
+          <w:numId w:val="4"/>
+        </w:numPr>
+        <w:spacing w:before="100" w:beforeAutospacing="1" w:after="100" w:afterAutospacing="1" w:line="349" w:lineRule="atLeast"/>
+        <w:rPr>
+          <w:rFonts w:ascii="Helvetica" w:eastAsia="Times New Roman" w:hAnsi="Helvetica" w:cs="Helvetica"/>
+          <w:color w:val="333333"/>
+          <w:sz w:val="20"/>
+          <w:szCs w:val="24"/>
+        </w:rPr>
+      </w:pPr>
+      <w:r>
+        <w:rPr>
+          <w:rFonts w:ascii="Helvetica" w:eastAsia="Times New Roman" w:hAnsi="Helvetica" w:cs="Helvetica"/>
+          <w:color w:val="333333"/>
+          <w:sz w:val="20"/>
+          <w:szCs w:val="24"/>
+        </w:rPr>
+        <w:t>findLargestVolLake() - Iterate through ArrayList lakes to find lake with largest volume</w:t>
+      </w:r>
+    </w:p>
+    <w:p>
+      <w:pPr>
+        <w:numPr>
+          <w:ilvl w:val="0"/>
+          <w:numId w:val="4"/>
+        </w:numPr>
+        <w:spacing w:before="100" w:beforeAutospacing="1" w:after="100" w:afterAutospacing="1" w:line="349" w:lineRule="atLeast"/>
+        <w:rPr>
+          <w:rFonts w:ascii="Helvetica" w:eastAsia="Times New Roman" w:hAnsi="Helvetica" w:cs="Helvetica"/>
+          <w:color w:val="333333"/>
+          <w:sz w:val="20"/>
+          <w:szCs w:val="24"/>
+        </w:rPr>
+      </w:pPr>
+      <w:r>
+        <w:rPr>
+          <w:rFonts w:ascii="Helvetica" w:eastAsia="Times New Roman" w:hAnsi="Helvetica" w:cs="Helvetica"/>
+          <w:color w:val="333333"/>
+          <w:sz w:val="20"/>
+          <w:szCs w:val="24"/>
+        </w:rPr>
+        <w:lastRenderedPageBreak/>
+        <w:t>findPath() - Clear the visited grid and set all values back to 0 (unvisited). Perform a BFS starting from Point A, but this time, keep track of each Point P that discovered the Point newP using the parent pointer. Check to see if each dequeued Point is Point B. If so, exit the loop. Retrace the path from Point B back to Point A using each Point's parent pointer and add the Points into ArrayList path. Print out ArrayList path in reverse order to get the shortest path from Point A to Point B.</w:t>
       </w:r>
     </w:p>
     <w:p>
@@ -834,444 +714,6 @@
           <w:sz w:val="28"/>
           <w:szCs w:val="36"/>
         </w:rPr>
-        <w:t>High Level Algorithm Overview</w:t>
-      </w:r>
-    </w:p>
-    <w:p>
-      <w:pPr>
-        <w:numPr>
-          <w:ilvl w:val="0"/>
-          <w:numId w:val="4"/>
-        </w:numPr>
-        <w:spacing w:before="100" w:beforeAutospacing="1" w:after="100" w:afterAutospacing="1" w:line="349" w:lineRule="atLeast"/>
-        <w:rPr>
-          <w:rFonts w:ascii="Helvetica" w:eastAsia="Times New Roman" w:hAnsi="Helvetica" w:cs="Helvetica"/>
-          <w:color w:val="333333"/>
-          <w:sz w:val="20"/>
-          <w:szCs w:val="24"/>
-        </w:rPr>
-      </w:pPr>
-      <w:r>
-        <w:rPr>
-          <w:rFonts w:ascii="Helvetica" w:eastAsia="Times New Roman" w:hAnsi="Helvetica" w:cs="Helvetica"/>
-          <w:color w:val="333333"/>
-          <w:sz w:val="20"/>
-          <w:szCs w:val="24"/>
-        </w:rPr>
-        <w:t>Parse test file and populate global variables</w:t>
-      </w:r>
-    </w:p>
-    <w:p>
-      <w:pPr>
-        <w:numPr>
-          <w:ilvl w:val="0"/>
-          <w:numId w:val="4"/>
-        </w:numPr>
-        <w:spacing w:before="100" w:beforeAutospacing="1" w:after="100" w:afterAutospacing="1" w:line="349" w:lineRule="atLeast"/>
-        <w:rPr>
-          <w:rFonts w:ascii="Helvetica" w:eastAsia="Times New Roman" w:hAnsi="Helvetica" w:cs="Helvetica"/>
-          <w:color w:val="333333"/>
-          <w:sz w:val="20"/>
-          <w:szCs w:val="24"/>
-        </w:rPr>
-      </w:pPr>
-      <w:proofErr w:type="spellStart"/>
-      <w:proofErr w:type="gramStart"/>
-      <w:r>
-        <w:rPr>
-          <w:rFonts w:ascii="Helvetica" w:eastAsia="Times New Roman" w:hAnsi="Helvetica" w:cs="Helvetica"/>
-          <w:color w:val="333333"/>
-          <w:sz w:val="20"/>
-          <w:szCs w:val="24"/>
-        </w:rPr>
-        <w:t>findLakes</w:t>
-      </w:r>
-      <w:proofErr w:type="spellEnd"/>
-      <w:r>
-        <w:rPr>
-          <w:rFonts w:ascii="Helvetica" w:eastAsia="Times New Roman" w:hAnsi="Helvetica" w:cs="Helvetica"/>
-          <w:color w:val="333333"/>
-          <w:sz w:val="20"/>
-          <w:szCs w:val="24"/>
-        </w:rPr>
-        <w:t>(</w:t>
-      </w:r>
-      <w:proofErr w:type="gramEnd"/>
-      <w:r>
-        <w:rPr>
-          <w:rFonts w:ascii="Helvetica" w:eastAsia="Times New Roman" w:hAnsi="Helvetica" w:cs="Helvetica"/>
-          <w:color w:val="333333"/>
-          <w:sz w:val="20"/>
-          <w:szCs w:val="24"/>
-        </w:rPr>
-        <w:t>) - Iterate through each point in the grid and check to see if it contains water and if the point is unvisited. If so, perform a BFS on the point.</w:t>
-      </w:r>
-    </w:p>
-    <w:p>
-      <w:pPr>
-        <w:numPr>
-          <w:ilvl w:val="0"/>
-          <w:numId w:val="4"/>
-        </w:numPr>
-        <w:spacing w:before="100" w:beforeAutospacing="1" w:after="100" w:afterAutospacing="1" w:line="349" w:lineRule="atLeast"/>
-        <w:rPr>
-          <w:rFonts w:ascii="Helvetica" w:eastAsia="Times New Roman" w:hAnsi="Helvetica" w:cs="Helvetica"/>
-          <w:color w:val="333333"/>
-          <w:sz w:val="20"/>
-          <w:szCs w:val="24"/>
-        </w:rPr>
-      </w:pPr>
-      <w:proofErr w:type="gramStart"/>
-      <w:r>
-        <w:rPr>
-          <w:rFonts w:ascii="Helvetica" w:eastAsia="Times New Roman" w:hAnsi="Helvetica" w:cs="Helvetica"/>
-          <w:color w:val="333333"/>
-          <w:sz w:val="20"/>
-          <w:szCs w:val="24"/>
-        </w:rPr>
-        <w:t>BFS(</w:t>
-      </w:r>
-      <w:proofErr w:type="spellStart"/>
-      <w:proofErr w:type="gramEnd"/>
-      <w:r>
-        <w:rPr>
-          <w:rFonts w:ascii="Helvetica" w:eastAsia="Times New Roman" w:hAnsi="Helvetica" w:cs="Helvetica"/>
-          <w:color w:val="333333"/>
-          <w:sz w:val="20"/>
-          <w:szCs w:val="24"/>
-        </w:rPr>
-        <w:t>int</w:t>
-      </w:r>
-      <w:proofErr w:type="spellEnd"/>
-      <w:r>
-        <w:rPr>
-          <w:rFonts w:ascii="Helvetica" w:eastAsia="Times New Roman" w:hAnsi="Helvetica" w:cs="Helvetica"/>
-          <w:color w:val="333333"/>
-          <w:sz w:val="20"/>
-          <w:szCs w:val="24"/>
-        </w:rPr>
-        <w:t xml:space="preserve"> </w:t>
-      </w:r>
-      <w:proofErr w:type="spellStart"/>
-      <w:r>
-        <w:rPr>
-          <w:rFonts w:ascii="Helvetica" w:eastAsia="Times New Roman" w:hAnsi="Helvetica" w:cs="Helvetica"/>
-          <w:color w:val="333333"/>
-          <w:sz w:val="20"/>
-          <w:szCs w:val="24"/>
-        </w:rPr>
-        <w:t>i</w:t>
-      </w:r>
-      <w:proofErr w:type="spellEnd"/>
-      <w:r>
-        <w:rPr>
-          <w:rFonts w:ascii="Helvetica" w:eastAsia="Times New Roman" w:hAnsi="Helvetica" w:cs="Helvetica"/>
-          <w:color w:val="333333"/>
-          <w:sz w:val="20"/>
-          <w:szCs w:val="24"/>
-        </w:rPr>
-        <w:t xml:space="preserve">, </w:t>
-      </w:r>
-      <w:proofErr w:type="spellStart"/>
-      <w:r>
-        <w:rPr>
-          <w:rFonts w:ascii="Helvetica" w:eastAsia="Times New Roman" w:hAnsi="Helvetica" w:cs="Helvetica"/>
-          <w:color w:val="333333"/>
-          <w:sz w:val="20"/>
-          <w:szCs w:val="24"/>
-        </w:rPr>
-        <w:t>int</w:t>
-      </w:r>
-      <w:proofErr w:type="spellEnd"/>
-      <w:r>
-        <w:rPr>
-          <w:rFonts w:ascii="Helvetica" w:eastAsia="Times New Roman" w:hAnsi="Helvetica" w:cs="Helvetica"/>
-          <w:color w:val="333333"/>
-          <w:sz w:val="20"/>
-          <w:szCs w:val="24"/>
-        </w:rPr>
-        <w:t xml:space="preserve"> j) - Perform an optimized semi-BFS on the point (this BFS only needs to check points below and to the right of current point to find all the lakes) to find all adjacent points that contain water. Store points in a Lake, store Lake in </w:t>
-      </w:r>
-      <w:proofErr w:type="spellStart"/>
-      <w:r>
-        <w:rPr>
-          <w:rFonts w:ascii="Helvetica" w:eastAsia="Times New Roman" w:hAnsi="Helvetica" w:cs="Helvetica"/>
-          <w:color w:val="333333"/>
-          <w:sz w:val="20"/>
-          <w:szCs w:val="24"/>
-        </w:rPr>
-        <w:t>ArrayList</w:t>
-      </w:r>
-      <w:proofErr w:type="spellEnd"/>
-      <w:r>
-        <w:rPr>
-          <w:rFonts w:ascii="Helvetica" w:eastAsia="Times New Roman" w:hAnsi="Helvetica" w:cs="Helvetica"/>
-          <w:color w:val="333333"/>
-          <w:sz w:val="20"/>
-          <w:szCs w:val="24"/>
-        </w:rPr>
-        <w:t xml:space="preserve"> lakes.</w:t>
-      </w:r>
-    </w:p>
-    <w:p>
-      <w:pPr>
-        <w:numPr>
-          <w:ilvl w:val="0"/>
-          <w:numId w:val="4"/>
-        </w:numPr>
-        <w:spacing w:before="100" w:beforeAutospacing="1" w:after="100" w:afterAutospacing="1" w:line="349" w:lineRule="atLeast"/>
-        <w:rPr>
-          <w:rFonts w:ascii="Helvetica" w:eastAsia="Times New Roman" w:hAnsi="Helvetica" w:cs="Helvetica"/>
-          <w:color w:val="333333"/>
-          <w:sz w:val="20"/>
-          <w:szCs w:val="24"/>
-        </w:rPr>
-      </w:pPr>
-      <w:proofErr w:type="spellStart"/>
-      <w:r>
-        <w:rPr>
-          <w:rFonts w:ascii="Helvetica" w:eastAsia="Times New Roman" w:hAnsi="Helvetica" w:cs="Helvetica"/>
-          <w:color w:val="333333"/>
-          <w:sz w:val="20"/>
-          <w:szCs w:val="24"/>
-        </w:rPr>
-        <w:t>findLargestSALake</w:t>
-      </w:r>
-      <w:proofErr w:type="spellEnd"/>
-      <w:r>
-        <w:rPr>
-          <w:rFonts w:ascii="Helvetica" w:eastAsia="Times New Roman" w:hAnsi="Helvetica" w:cs="Helvetica"/>
-          <w:color w:val="333333"/>
-          <w:sz w:val="20"/>
-          <w:szCs w:val="24"/>
-        </w:rPr>
-        <w:t xml:space="preserve">() - Iterate through </w:t>
-      </w:r>
-      <w:proofErr w:type="spellStart"/>
-      <w:r>
-        <w:rPr>
-          <w:rFonts w:ascii="Helvetica" w:eastAsia="Times New Roman" w:hAnsi="Helvetica" w:cs="Helvetica"/>
-          <w:color w:val="333333"/>
-          <w:sz w:val="20"/>
-          <w:szCs w:val="24"/>
-        </w:rPr>
-        <w:t>ArrayList</w:t>
-      </w:r>
-      <w:proofErr w:type="spellEnd"/>
-      <w:r>
-        <w:rPr>
-          <w:rFonts w:ascii="Helvetica" w:eastAsia="Times New Roman" w:hAnsi="Helvetica" w:cs="Helvetica"/>
-          <w:color w:val="333333"/>
-          <w:sz w:val="20"/>
-          <w:szCs w:val="24"/>
-        </w:rPr>
-        <w:t xml:space="preserve"> lakes to find lake with largest surface</w:t>
-      </w:r>
-    </w:p>
-    <w:p>
-      <w:pPr>
-        <w:numPr>
-          <w:ilvl w:val="0"/>
-          <w:numId w:val="4"/>
-        </w:numPr>
-        <w:spacing w:before="100" w:beforeAutospacing="1" w:after="100" w:afterAutospacing="1" w:line="349" w:lineRule="atLeast"/>
-        <w:rPr>
-          <w:rFonts w:ascii="Helvetica" w:eastAsia="Times New Roman" w:hAnsi="Helvetica" w:cs="Helvetica"/>
-          <w:color w:val="333333"/>
-          <w:sz w:val="20"/>
-          <w:szCs w:val="24"/>
-        </w:rPr>
-      </w:pPr>
-      <w:proofErr w:type="spellStart"/>
-      <w:r>
-        <w:rPr>
-          <w:rFonts w:ascii="Helvetica" w:eastAsia="Times New Roman" w:hAnsi="Helvetica" w:cs="Helvetica"/>
-          <w:color w:val="333333"/>
-          <w:sz w:val="20"/>
-          <w:szCs w:val="24"/>
-        </w:rPr>
-        <w:t>findLargestVolLake</w:t>
-      </w:r>
-      <w:proofErr w:type="spellEnd"/>
-      <w:r>
-        <w:rPr>
-          <w:rFonts w:ascii="Helvetica" w:eastAsia="Times New Roman" w:hAnsi="Helvetica" w:cs="Helvetica"/>
-          <w:color w:val="333333"/>
-          <w:sz w:val="20"/>
-          <w:szCs w:val="24"/>
-        </w:rPr>
-        <w:t xml:space="preserve">() - Iterate through </w:t>
-      </w:r>
-      <w:proofErr w:type="spellStart"/>
-      <w:r>
-        <w:rPr>
-          <w:rFonts w:ascii="Helvetica" w:eastAsia="Times New Roman" w:hAnsi="Helvetica" w:cs="Helvetica"/>
-          <w:color w:val="333333"/>
-          <w:sz w:val="20"/>
-          <w:szCs w:val="24"/>
-        </w:rPr>
-        <w:t>ArrayList</w:t>
-      </w:r>
-      <w:proofErr w:type="spellEnd"/>
-      <w:r>
-        <w:rPr>
-          <w:rFonts w:ascii="Helvetica" w:eastAsia="Times New Roman" w:hAnsi="Helvetica" w:cs="Helvetica"/>
-          <w:color w:val="333333"/>
-          <w:sz w:val="20"/>
-          <w:szCs w:val="24"/>
-        </w:rPr>
-        <w:t xml:space="preserve"> lakes to find lake with largest volume</w:t>
-      </w:r>
-    </w:p>
-    <w:p>
-      <w:pPr>
-        <w:numPr>
-          <w:ilvl w:val="0"/>
-          <w:numId w:val="4"/>
-        </w:numPr>
-        <w:spacing w:before="100" w:beforeAutospacing="1" w:after="100" w:afterAutospacing="1" w:line="349" w:lineRule="atLeast"/>
-        <w:rPr>
-          <w:rFonts w:ascii="Helvetica" w:eastAsia="Times New Roman" w:hAnsi="Helvetica" w:cs="Helvetica"/>
-          <w:color w:val="333333"/>
-          <w:sz w:val="20"/>
-          <w:szCs w:val="24"/>
-        </w:rPr>
-      </w:pPr>
-      <w:proofErr w:type="spellStart"/>
-      <w:proofErr w:type="gramStart"/>
-      <w:r>
-        <w:rPr>
-          <w:rFonts w:ascii="Helvetica" w:eastAsia="Times New Roman" w:hAnsi="Helvetica" w:cs="Helvetica"/>
-          <w:color w:val="333333"/>
-          <w:sz w:val="20"/>
-          <w:szCs w:val="24"/>
-        </w:rPr>
-        <w:lastRenderedPageBreak/>
-        <w:t>findPath</w:t>
-      </w:r>
-      <w:proofErr w:type="spellEnd"/>
-      <w:r>
-        <w:rPr>
-          <w:rFonts w:ascii="Helvetica" w:eastAsia="Times New Roman" w:hAnsi="Helvetica" w:cs="Helvetica"/>
-          <w:color w:val="333333"/>
-          <w:sz w:val="20"/>
-          <w:szCs w:val="24"/>
-        </w:rPr>
-        <w:t>(</w:t>
-      </w:r>
-      <w:proofErr w:type="gramEnd"/>
-      <w:r>
-        <w:rPr>
-          <w:rFonts w:ascii="Helvetica" w:eastAsia="Times New Roman" w:hAnsi="Helvetica" w:cs="Helvetica"/>
-          <w:color w:val="333333"/>
-          <w:sz w:val="20"/>
-          <w:szCs w:val="24"/>
-        </w:rPr>
-        <w:t xml:space="preserve">) - Clear the visited grid and set all values back to 0 (unvisited). Perform a BFS starting from Point A, but this time, keep track of each Point P that discovered the Point </w:t>
-      </w:r>
-      <w:proofErr w:type="spellStart"/>
-      <w:r>
-        <w:rPr>
-          <w:rFonts w:ascii="Helvetica" w:eastAsia="Times New Roman" w:hAnsi="Helvetica" w:cs="Helvetica"/>
-          <w:color w:val="333333"/>
-          <w:sz w:val="20"/>
-          <w:szCs w:val="24"/>
-        </w:rPr>
-        <w:t>newP</w:t>
-      </w:r>
-      <w:proofErr w:type="spellEnd"/>
-      <w:r>
-        <w:rPr>
-          <w:rFonts w:ascii="Helvetica" w:eastAsia="Times New Roman" w:hAnsi="Helvetica" w:cs="Helvetica"/>
-          <w:color w:val="333333"/>
-          <w:sz w:val="20"/>
-          <w:szCs w:val="24"/>
-        </w:rPr>
-        <w:t xml:space="preserve"> using the parent pointer. Check to see if each </w:t>
-      </w:r>
-      <w:proofErr w:type="spellStart"/>
-      <w:r>
-        <w:rPr>
-          <w:rFonts w:ascii="Helvetica" w:eastAsia="Times New Roman" w:hAnsi="Helvetica" w:cs="Helvetica"/>
-          <w:color w:val="333333"/>
-          <w:sz w:val="20"/>
-          <w:szCs w:val="24"/>
-        </w:rPr>
-        <w:t>dequeued</w:t>
-      </w:r>
-      <w:proofErr w:type="spellEnd"/>
-      <w:r>
-        <w:rPr>
-          <w:rFonts w:ascii="Helvetica" w:eastAsia="Times New Roman" w:hAnsi="Helvetica" w:cs="Helvetica"/>
-          <w:color w:val="333333"/>
-          <w:sz w:val="20"/>
-          <w:szCs w:val="24"/>
-        </w:rPr>
-        <w:t xml:space="preserve"> Point is Point B. If so, exit the loop. Retrace the path from Point B back to Point A using each Point's parent pointer and add the Points into </w:t>
-      </w:r>
-      <w:proofErr w:type="spellStart"/>
-      <w:r>
-        <w:rPr>
-          <w:rFonts w:ascii="Helvetica" w:eastAsia="Times New Roman" w:hAnsi="Helvetica" w:cs="Helvetica"/>
-          <w:color w:val="333333"/>
-          <w:sz w:val="20"/>
-          <w:szCs w:val="24"/>
-        </w:rPr>
-        <w:t>ArrayList</w:t>
-      </w:r>
-      <w:proofErr w:type="spellEnd"/>
-      <w:r>
-        <w:rPr>
-          <w:rFonts w:ascii="Helvetica" w:eastAsia="Times New Roman" w:hAnsi="Helvetica" w:cs="Helvetica"/>
-          <w:color w:val="333333"/>
-          <w:sz w:val="20"/>
-          <w:szCs w:val="24"/>
-        </w:rPr>
-        <w:t xml:space="preserve"> path. Print out </w:t>
-      </w:r>
-      <w:proofErr w:type="spellStart"/>
-      <w:r>
-        <w:rPr>
-          <w:rFonts w:ascii="Helvetica" w:eastAsia="Times New Roman" w:hAnsi="Helvetica" w:cs="Helvetica"/>
-          <w:color w:val="333333"/>
-          <w:sz w:val="20"/>
-          <w:szCs w:val="24"/>
-        </w:rPr>
-        <w:t>ArrayList</w:t>
-      </w:r>
-      <w:proofErr w:type="spellEnd"/>
-      <w:r>
-        <w:rPr>
-          <w:rFonts w:ascii="Helvetica" w:eastAsia="Times New Roman" w:hAnsi="Helvetica" w:cs="Helvetica"/>
-          <w:color w:val="333333"/>
-          <w:sz w:val="20"/>
-          <w:szCs w:val="24"/>
-        </w:rPr>
-        <w:t xml:space="preserve"> path in reverse order to get the shortest path from Point A to Point B.</w:t>
-      </w:r>
-    </w:p>
-    <w:p>
-      <w:pPr>
-        <w:spacing w:before="240" w:after="240"/>
-        <w:outlineLvl w:val="2"/>
-        <w:rPr>
-          <w:rFonts w:ascii="Helvetica" w:eastAsia="Times New Roman" w:hAnsi="Helvetica" w:cs="Helvetica"/>
-          <w:b/>
-          <w:bCs/>
-          <w:color w:val="333333"/>
-          <w:sz w:val="28"/>
-          <w:szCs w:val="36"/>
-        </w:rPr>
-      </w:pPr>
-      <w:r>
-        <w:rPr>
-          <w:rFonts w:ascii="Helvetica" w:eastAsia="Times New Roman" w:hAnsi="Helvetica" w:cs="Helvetica"/>
-          <w:b/>
-          <w:bCs/>
-          <w:color w:val="333333"/>
-          <w:sz w:val="28"/>
-          <w:szCs w:val="36"/>
-        </w:rPr>
         <w:t>Other Notes</w:t>
       </w:r>
     </w:p>
@@ -1296,47 +738,7 @@
           <w:sz w:val="20"/>
           <w:szCs w:val="24"/>
         </w:rPr>
-        <w:t xml:space="preserve">The program does not check for every single edge case so it is not robust. I am assuming that the test file will always be there and will always have the correct values and proper format. For example, checking to see if the test file exists (I throw a </w:t>
-      </w:r>
-      <w:proofErr w:type="spellStart"/>
-      <w:r>
-        <w:rPr>
-          <w:rFonts w:ascii="Helvetica" w:eastAsia="Times New Roman" w:hAnsi="Helvetica" w:cs="Helvetica"/>
-          <w:color w:val="333333"/>
-          <w:sz w:val="20"/>
-          <w:szCs w:val="24"/>
-        </w:rPr>
-        <w:t>FileNotFoundException</w:t>
-      </w:r>
-      <w:proofErr w:type="spellEnd"/>
-      <w:r>
-        <w:rPr>
-          <w:rFonts w:ascii="Helvetica" w:eastAsia="Times New Roman" w:hAnsi="Helvetica" w:cs="Helvetica"/>
-          <w:color w:val="333333"/>
-          <w:sz w:val="20"/>
-          <w:szCs w:val="24"/>
-        </w:rPr>
-        <w:t xml:space="preserve">), checking for negative values, checking that the file only contains </w:t>
-      </w:r>
-      <w:proofErr w:type="spellStart"/>
-      <w:r>
-        <w:rPr>
-          <w:rFonts w:ascii="Helvetica" w:eastAsia="Times New Roman" w:hAnsi="Helvetica" w:cs="Helvetica"/>
-          <w:color w:val="333333"/>
-          <w:sz w:val="20"/>
-          <w:szCs w:val="24"/>
-        </w:rPr>
-        <w:t>ints</w:t>
-      </w:r>
-      <w:proofErr w:type="spellEnd"/>
-      <w:r>
-        <w:rPr>
-          <w:rFonts w:ascii="Helvetica" w:eastAsia="Times New Roman" w:hAnsi="Helvetica" w:cs="Helvetica"/>
-          <w:color w:val="333333"/>
-          <w:sz w:val="20"/>
-          <w:szCs w:val="24"/>
-        </w:rPr>
-        <w:t>, checking to see if the grid contains a valid number of points, and so much more. I purposely did not implement checking for every single edge case just because I think it detracts from the main point of the assignment and to make the code more understandable. But I know robustness is needed in real life development.</w:t>
+        <w:t>The program does not check for every single edge case so it is not robust. I am assuming that the test file will always be there and will always have the correct values and proper format. For example, checking to see if the test file exists (I throw a FileNotFoundException), checking for negative values, checking that the file only contains ints, checking to see if the grid contains a valid number of points, and so much more. I purposely did not implement checking for every single edge case just because I think it detracts from the main point of the assignment and to make the code more understandable. But I know robustness is needed in real life development.</w:t>
       </w:r>
     </w:p>
     <w:p>
@@ -1353,45 +755,14 @@
           <w:szCs w:val="24"/>
         </w:rPr>
       </w:pPr>
-      <w:proofErr w:type="gramStart"/>
-      <w:r>
-        <w:rPr>
-          <w:rFonts w:ascii="Helvetica" w:eastAsia="Times New Roman" w:hAnsi="Helvetica" w:cs="Helvetica"/>
-          <w:color w:val="333333"/>
-          <w:sz w:val="20"/>
-          <w:szCs w:val="24"/>
-        </w:rPr>
-        <w:t>test.txt</w:t>
-      </w:r>
-      <w:proofErr w:type="gramEnd"/>
-      <w:r>
-        <w:rPr>
-          <w:rFonts w:ascii="Helvetica" w:eastAsia="Times New Roman" w:hAnsi="Helvetica" w:cs="Helvetica"/>
-          <w:color w:val="333333"/>
-          <w:sz w:val="20"/>
-          <w:szCs w:val="24"/>
-        </w:rPr>
-        <w:t xml:space="preserve"> is just a small landscape I used for testing each step of the program design. </w:t>
-      </w:r>
-      <w:proofErr w:type="gramStart"/>
-      <w:r>
-        <w:rPr>
-          <w:rFonts w:ascii="Helvetica" w:eastAsia="Times New Roman" w:hAnsi="Helvetica" w:cs="Helvetica"/>
-          <w:color w:val="333333"/>
-          <w:sz w:val="20"/>
-          <w:szCs w:val="24"/>
-        </w:rPr>
-        <w:t>test2.txt</w:t>
-      </w:r>
-      <w:proofErr w:type="gramEnd"/>
-      <w:r>
-        <w:rPr>
-          <w:rFonts w:ascii="Helvetica" w:eastAsia="Times New Roman" w:hAnsi="Helvetica" w:cs="Helvetica"/>
-          <w:color w:val="333333"/>
-          <w:sz w:val="20"/>
-          <w:szCs w:val="24"/>
-        </w:rPr>
-        <w:t xml:space="preserve"> is a randomly generated and bigger 8x8 landscape.</w:t>
+      <w:r>
+        <w:rPr>
+          <w:rFonts w:ascii="Helvetica" w:eastAsia="Times New Roman" w:hAnsi="Helvetica" w:cs="Helvetica"/>
+          <w:color w:val="333333"/>
+          <w:sz w:val="20"/>
+          <w:szCs w:val="24"/>
+        </w:rPr>
+        <w:t>test.txt is just a small landscape I used for testing each step of the program design. test2.txt is a randomly generated and bigger 8x8 landscape.</w:t>
       </w:r>
     </w:p>
     <w:p>
@@ -1463,87 +834,7 @@
           <w:sz w:val="20"/>
           <w:szCs w:val="24"/>
         </w:rPr>
-        <w:t xml:space="preserve">In </w:t>
-      </w:r>
-      <w:proofErr w:type="spellStart"/>
-      <w:r>
-        <w:rPr>
-          <w:rFonts w:ascii="Helvetica" w:eastAsia="Times New Roman" w:hAnsi="Helvetica" w:cs="Helvetica"/>
-          <w:color w:val="333333"/>
-          <w:sz w:val="20"/>
-          <w:szCs w:val="24"/>
-        </w:rPr>
-        <w:t>findPath</w:t>
-      </w:r>
-      <w:proofErr w:type="spellEnd"/>
-      <w:r>
-        <w:rPr>
-          <w:rFonts w:ascii="Helvetica" w:eastAsia="Times New Roman" w:hAnsi="Helvetica" w:cs="Helvetica"/>
-          <w:color w:val="333333"/>
-          <w:sz w:val="20"/>
-          <w:szCs w:val="24"/>
-        </w:rPr>
-        <w:t xml:space="preserve">(), I can optimize it further by removing the O(RC) time complexity nested loop that clears </w:t>
-      </w:r>
-      <w:proofErr w:type="spellStart"/>
-      <w:r>
-        <w:rPr>
-          <w:rFonts w:ascii="Helvetica" w:eastAsia="Times New Roman" w:hAnsi="Helvetica" w:cs="Helvetica"/>
-          <w:color w:val="333333"/>
-          <w:sz w:val="20"/>
-          <w:szCs w:val="24"/>
-        </w:rPr>
-        <w:t>int</w:t>
-      </w:r>
-      <w:proofErr w:type="spellEnd"/>
-      <w:r>
-        <w:rPr>
-          <w:rFonts w:ascii="Helvetica" w:eastAsia="Times New Roman" w:hAnsi="Helvetica" w:cs="Helvetica"/>
-          <w:color w:val="333333"/>
-          <w:sz w:val="20"/>
-          <w:szCs w:val="24"/>
-        </w:rPr>
-        <w:t xml:space="preserve">[][] visited, where R is row size and C is col size, by creating another visited 2D array. This is a </w:t>
-      </w:r>
-      <w:proofErr w:type="spellStart"/>
-      <w:r>
-        <w:rPr>
-          <w:rFonts w:ascii="Helvetica" w:eastAsia="Times New Roman" w:hAnsi="Helvetica" w:cs="Helvetica"/>
-          <w:color w:val="333333"/>
-          <w:sz w:val="20"/>
-          <w:szCs w:val="24"/>
-        </w:rPr>
-        <w:t>trade off</w:t>
-      </w:r>
-      <w:proofErr w:type="spellEnd"/>
-      <w:r>
-        <w:rPr>
-          <w:rFonts w:ascii="Helvetica" w:eastAsia="Times New Roman" w:hAnsi="Helvetica" w:cs="Helvetica"/>
-          <w:color w:val="333333"/>
-          <w:sz w:val="20"/>
-          <w:szCs w:val="24"/>
-        </w:rPr>
-        <w:t xml:space="preserve"> between </w:t>
-      </w:r>
-      <w:proofErr w:type="gramStart"/>
-      <w:r>
-        <w:rPr>
-          <w:rFonts w:ascii="Helvetica" w:eastAsia="Times New Roman" w:hAnsi="Helvetica" w:cs="Helvetica"/>
-          <w:color w:val="333333"/>
-          <w:sz w:val="20"/>
-          <w:szCs w:val="24"/>
-        </w:rPr>
-        <w:t>O(</w:t>
-      </w:r>
-      <w:proofErr w:type="gramEnd"/>
-      <w:r>
-        <w:rPr>
-          <w:rFonts w:ascii="Helvetica" w:eastAsia="Times New Roman" w:hAnsi="Helvetica" w:cs="Helvetica"/>
-          <w:color w:val="333333"/>
-          <w:sz w:val="20"/>
-          <w:szCs w:val="24"/>
-        </w:rPr>
-        <w:t>RC) time for additional O(RC) space.</w:t>
+        <w:t>In findPath(), I can optimize it further by removing the O(RC) time complexity nested loop that clears int[][] visited, where R is row size and C is col size, by creating another visited 2D array. This is a trade off between O(RC) time for additional O(RC) space.</w:t>
       </w:r>
     </w:p>
     <w:p>
@@ -3062,7 +2353,7 @@
 </file>
 
 <file path=customXml/itemProps1.xml><?xml version="1.0" encoding="utf-8"?>
-<ds:datastoreItem xmlns:ds="http://schemas.openxmlformats.org/officeDocument/2006/customXml" ds:itemID="{016BFA88-7C40-43BE-AC11-D3B6D0DE99CC}">
+<ds:datastoreItem xmlns:ds="http://schemas.openxmlformats.org/officeDocument/2006/customXml" ds:itemID="{FAF6FCD3-8898-47EC-B08C-3B0BABB3F1F8}">
   <ds:schemaRefs>
     <ds:schemaRef ds:uri="http://schemas.openxmlformats.org/officeDocument/2006/bibliography"/>
   </ds:schemaRefs>

</xml_diff>